<commit_message>
steps init with git
</commit_message>
<xml_diff>
--- a/urlWebAndroid.docx
+++ b/urlWebAndroid.docx
@@ -132,6 +132,259 @@
           <w:sz-cs w:val="24"/>
         </w:rPr>
         <w:t xml:space="preserve">alejandroirineo23@gmail.com</w:t>
+      </w:r>
+    </w:p>
+    <w:p>
+      <w:pPr/>
+      <w:r>
+        <w:rPr>
+          <w:rFonts w:ascii="Helvetica" w:hAnsi="Helvetica" w:cs="Helvetica"/>
+          <w:sz w:val="24"/>
+          <w:sz-cs w:val="24"/>
+        </w:rPr>
+        <w:t xml:space="preserve"/>
+      </w:r>
+    </w:p>
+    <w:p>
+      <w:pPr/>
+      <w:r>
+        <w:rPr>
+          <w:rFonts w:ascii="Helvetica" w:hAnsi="Helvetica" w:cs="Helvetica"/>
+          <w:sz w:val="24"/>
+          <w:sz-cs w:val="24"/>
+        </w:rPr>
+        <w:t xml:space="preserve"/>
+      </w:r>
+    </w:p>
+    <w:p>
+      <w:pPr/>
+      <w:r>
+        <w:rPr>
+          <w:rFonts w:ascii="Helvetica" w:hAnsi="Helvetica" w:cs="Helvetica"/>
+          <w:sz w:val="24"/>
+          <w:sz-cs w:val="24"/>
+        </w:rPr>
+        <w:t xml:space="preserve">steps GIT</w:t>
+      </w:r>
+    </w:p>
+    <w:p>
+      <w:pPr/>
+      <w:r>
+        <w:rPr>
+          <w:rFonts w:ascii="Helvetica" w:hAnsi="Helvetica" w:cs="Helvetica"/>
+          <w:sz w:val="24"/>
+          <w:sz-cs w:val="24"/>
+        </w:rPr>
+        <w:t xml:space="preserve"/>
+      </w:r>
+    </w:p>
+    <w:p>
+      <w:pPr/>
+      <w:r>
+        <w:rPr>
+          <w:rFonts w:ascii="Helvetica" w:hAnsi="Helvetica" w:cs="Helvetica"/>
+          <w:sz w:val="24"/>
+          <w:sz-cs w:val="24"/>
+        </w:rPr>
+        <w:t xml:space="preserve"/>
+      </w:r>
+    </w:p>
+    <w:p>
+      <w:pPr/>
+      <w:r>
+        <w:rPr>
+          <w:rFonts w:ascii="Helvetica" w:hAnsi="Helvetica" w:cs="Helvetica"/>
+          <w:sz w:val="24"/>
+          <w:sz-cs w:val="24"/>
+        </w:rPr>
+        <w:t xml:space="preserve">clone a repo</w:t>
+      </w:r>
+    </w:p>
+    <w:p>
+      <w:pPr/>
+      <w:r>
+        <w:rPr>
+          <w:rFonts w:ascii="Helvetica" w:hAnsi="Helvetica" w:cs="Helvetica"/>
+          <w:sz w:val="24"/>
+          <w:sz-cs w:val="24"/>
+        </w:rPr>
+        <w:t xml:space="preserve">-git clone urlRepo</w:t>
+      </w:r>
+    </w:p>
+    <w:p>
+      <w:pPr/>
+      <w:r>
+        <w:rPr>
+          <w:rFonts w:ascii="Helvetica" w:hAnsi="Helvetica" w:cs="Helvetica"/>
+          <w:sz w:val="24"/>
+          <w:sz-cs w:val="24"/>
+        </w:rPr>
+        <w:t xml:space="preserve"/>
+      </w:r>
+    </w:p>
+    <w:p>
+      <w:pPr/>
+      <w:r>
+        <w:rPr>
+          <w:rFonts w:ascii="Helvetica" w:hAnsi="Helvetica" w:cs="Helvetica"/>
+          <w:sz w:val="24"/>
+          <w:sz-cs w:val="24"/>
+        </w:rPr>
+        <w:t xml:space="preserve"/>
+      </w:r>
+    </w:p>
+    <w:p>
+      <w:pPr/>
+      <w:r>
+        <w:rPr>
+          <w:rFonts w:ascii="Helvetica" w:hAnsi="Helvetica" w:cs="Helvetica"/>
+          <w:sz w:val="24"/>
+          <w:sz-cs w:val="24"/>
+        </w:rPr>
+        <w:t xml:space="preserve">add changes </w:t>
+      </w:r>
+    </w:p>
+    <w:p>
+      <w:pPr/>
+      <w:r>
+        <w:rPr>
+          <w:rFonts w:ascii="Helvetica" w:hAnsi="Helvetica" w:cs="Helvetica"/>
+          <w:sz w:val="24"/>
+          <w:sz-cs w:val="24"/>
+        </w:rPr>
+        <w:t xml:space="preserve">git add —all</w:t>
+      </w:r>
+    </w:p>
+    <w:p>
+      <w:pPr/>
+      <w:r>
+        <w:rPr>
+          <w:rFonts w:ascii="Helvetica" w:hAnsi="Helvetica" w:cs="Helvetica"/>
+          <w:sz w:val="24"/>
+          <w:sz-cs w:val="24"/>
+        </w:rPr>
+        <w:t xml:space="preserve"/>
+      </w:r>
+    </w:p>
+    <w:p>
+      <w:pPr/>
+      <w:r>
+        <w:rPr>
+          <w:rFonts w:ascii="Helvetica" w:hAnsi="Helvetica" w:cs="Helvetica"/>
+          <w:sz w:val="24"/>
+          <w:sz-cs w:val="24"/>
+        </w:rPr>
+        <w:t xml:space="preserve"/>
+      </w:r>
+    </w:p>
+    <w:p>
+      <w:pPr/>
+      <w:r>
+        <w:rPr>
+          <w:rFonts w:ascii="Helvetica" w:hAnsi="Helvetica" w:cs="Helvetica"/>
+          <w:sz w:val="24"/>
+          <w:sz-cs w:val="24"/>
+        </w:rPr>
+        <w:t xml:space="preserve"/>
+      </w:r>
+    </w:p>
+    <w:p>
+      <w:pPr/>
+      <w:r>
+        <w:rPr>
+          <w:rFonts w:ascii="Helvetica" w:hAnsi="Helvetica" w:cs="Helvetica"/>
+          <w:sz w:val="24"/>
+          <w:sz-cs w:val="24"/>
+        </w:rPr>
+        <w:t xml:space="preserve">commit changes</w:t>
+      </w:r>
+    </w:p>
+    <w:p>
+      <w:pPr/>
+      <w:r>
+        <w:rPr>
+          <w:rFonts w:ascii="Helvetica" w:hAnsi="Helvetica" w:cs="Helvetica"/>
+          <w:sz w:val="24"/>
+          <w:sz-cs w:val="24"/>
+        </w:rPr>
+        <w:t xml:space="preserve">git commit -m “comment about developing”</w:t>
+      </w:r>
+    </w:p>
+    <w:p>
+      <w:pPr/>
+      <w:r>
+        <w:rPr>
+          <w:rFonts w:ascii="Helvetica" w:hAnsi="Helvetica" w:cs="Helvetica"/>
+          <w:sz w:val="24"/>
+          <w:sz-cs w:val="24"/>
+        </w:rPr>
+        <w:t xml:space="preserve"/>
+      </w:r>
+    </w:p>
+    <w:p>
+      <w:pPr/>
+      <w:r>
+        <w:rPr>
+          <w:rFonts w:ascii="Helvetica" w:hAnsi="Helvetica" w:cs="Helvetica"/>
+          <w:sz w:val="24"/>
+          <w:sz-cs w:val="24"/>
+        </w:rPr>
+        <w:t xml:space="preserve"/>
+      </w:r>
+    </w:p>
+    <w:p>
+      <w:pPr/>
+      <w:r>
+        <w:rPr>
+          <w:rFonts w:ascii="Helvetica" w:hAnsi="Helvetica" w:cs="Helvetica"/>
+          <w:sz w:val="24"/>
+          <w:sz-cs w:val="24"/>
+        </w:rPr>
+        <w:t xml:space="preserve">upload changes</w:t>
+      </w:r>
+    </w:p>
+    <w:p>
+      <w:pPr/>
+      <w:r>
+        <w:rPr>
+          <w:rFonts w:ascii="Helvetica" w:hAnsi="Helvetica" w:cs="Helvetica"/>
+          <w:sz w:val="24"/>
+          <w:sz-cs w:val="24"/>
+        </w:rPr>
+        <w:t xml:space="preserve">git push</w:t>
+      </w:r>
+    </w:p>
+    <w:p>
+      <w:pPr/>
+      <w:r>
+        <w:rPr>
+          <w:rFonts w:ascii="Helvetica" w:hAnsi="Helvetica" w:cs="Helvetica"/>
+          <w:sz w:val="24"/>
+          <w:sz-cs w:val="24"/>
+        </w:rPr>
+        <w:t xml:space="preserve"/>
+      </w:r>
+    </w:p>
+    <w:p>
+      <w:pPr/>
+      <w:r>
+        <w:rPr>
+          <w:rFonts w:ascii="Helvetica" w:hAnsi="Helvetica" w:cs="Helvetica"/>
+          <w:sz w:val="24"/>
+          <w:sz-cs w:val="24"/>
+        </w:rPr>
+        <w:t xml:space="preserve">download changes</w:t>
+      </w:r>
+    </w:p>
+    <w:p>
+      <w:pPr/>
+      <w:r>
+        <w:rPr>
+          <w:rFonts w:ascii="Helvetica" w:hAnsi="Helvetica" w:cs="Helvetica"/>
+          <w:sz w:val="24"/>
+          <w:sz-cs w:val="24"/>
+        </w:rPr>
+        <w:t xml:space="preserve">git pull</w:t>
       </w:r>
     </w:p>
     <w:sectPr>

</xml_diff>

<commit_message>
steps navigate between folders
</commit_message>
<xml_diff>
--- a/urlWebAndroid.docx
+++ b/urlWebAndroid.docx
@@ -385,6 +385,198 @@
           <w:sz-cs w:val="24"/>
         </w:rPr>
         <w:t xml:space="preserve">git pull</w:t>
+      </w:r>
+    </w:p>
+    <w:p>
+      <w:pPr/>
+      <w:r>
+        <w:rPr>
+          <w:rFonts w:ascii="Helvetica" w:hAnsi="Helvetica" w:cs="Helvetica"/>
+          <w:sz w:val="24"/>
+          <w:sz-cs w:val="24"/>
+        </w:rPr>
+        <w:t xml:space="preserve"/>
+      </w:r>
+    </w:p>
+    <w:p>
+      <w:pPr/>
+      <w:r>
+        <w:rPr>
+          <w:rFonts w:ascii="Helvetica" w:hAnsi="Helvetica" w:cs="Helvetica"/>
+          <w:sz w:val="24"/>
+          <w:sz-cs w:val="24"/>
+        </w:rPr>
+        <w:t xml:space="preserve"/>
+      </w:r>
+    </w:p>
+    <w:p>
+      <w:pPr/>
+      <w:r>
+        <w:rPr>
+          <w:rFonts w:ascii="Helvetica" w:hAnsi="Helvetica" w:cs="Helvetica"/>
+          <w:sz w:val="24"/>
+          <w:sz-cs w:val="24"/>
+        </w:rPr>
+        <w:t xml:space="preserve">navegar entre carpetas desde git terminal</w:t>
+      </w:r>
+    </w:p>
+    <w:p>
+      <w:pPr/>
+      <w:r>
+        <w:rPr>
+          <w:rFonts w:ascii="Helvetica" w:hAnsi="Helvetica" w:cs="Helvetica"/>
+          <w:sz w:val="24"/>
+          <w:sz-cs w:val="24"/>
+        </w:rPr>
+        <w:t xml:space="preserve"/>
+      </w:r>
+    </w:p>
+    <w:p>
+      <w:pPr/>
+      <w:r>
+        <w:rPr>
+          <w:rFonts w:ascii="Helvetica" w:hAnsi="Helvetica" w:cs="Helvetica"/>
+          <w:sz w:val="24"/>
+          <w:sz-cs w:val="24"/>
+        </w:rPr>
+        <w:t xml:space="preserve">regresar de carpeta</w:t>
+      </w:r>
+    </w:p>
+    <w:p>
+      <w:pPr/>
+      <w:r>
+        <w:rPr>
+          <w:rFonts w:ascii="Helvetica" w:hAnsi="Helvetica" w:cs="Helvetica"/>
+          <w:sz w:val="24"/>
+          <w:sz-cs w:val="24"/>
+        </w:rPr>
+        <w:t xml:space="preserve">cd..</w:t>
+      </w:r>
+    </w:p>
+    <w:p>
+      <w:pPr/>
+      <w:r>
+        <w:rPr>
+          <w:rFonts w:ascii="Helvetica" w:hAnsi="Helvetica" w:cs="Helvetica"/>
+          <w:sz w:val="24"/>
+          <w:sz-cs w:val="24"/>
+        </w:rPr>
+        <w:t xml:space="preserve">example:</w:t>
+      </w:r>
+    </w:p>
+    <w:p>
+      <w:pPr/>
+      <w:r>
+        <w:rPr>
+          <w:rFonts w:ascii="Menlo" w:hAnsi="Menlo" w:cs="Menlo"/>
+          <w:sz w:val="22"/>
+          <w:sz-cs w:val="22"/>
+        </w:rPr>
+        <w:t xml:space="preserve">MacBook-Pro-de-David:documents davidchindo$ cd..</w:t>
+      </w:r>
+      <w:r>
+        <w:rPr>
+          <w:rFonts w:ascii="Helvetica" w:hAnsi="Helvetica" w:cs="Helvetica"/>
+          <w:sz w:val="24"/>
+          <w:sz-cs w:val="24"/>
+        </w:rPr>
+        <w:t xml:space="preserve"/>
+      </w:r>
+    </w:p>
+    <w:p>
+      <w:pPr/>
+      <w:r>
+        <w:rPr>
+          <w:rFonts w:ascii="Helvetica" w:hAnsi="Helvetica" w:cs="Helvetica"/>
+          <w:sz w:val="24"/>
+          <w:sz-cs w:val="24"/>
+        </w:rPr>
+        <w:t xml:space="preserve"/>
+      </w:r>
+    </w:p>
+    <w:p>
+      <w:pPr/>
+      <w:r>
+        <w:rPr>
+          <w:rFonts w:ascii="Helvetica" w:hAnsi="Helvetica" w:cs="Helvetica"/>
+          <w:sz w:val="24"/>
+          <w:sz-cs w:val="24"/>
+        </w:rPr>
+        <w:t xml:space="preserve">entrar a carpeta</w:t>
+      </w:r>
+    </w:p>
+    <w:p>
+      <w:pPr/>
+      <w:r>
+        <w:rPr>
+          <w:rFonts w:ascii="Helvetica" w:hAnsi="Helvetica" w:cs="Helvetica"/>
+          <w:sz w:val="24"/>
+          <w:sz-cs w:val="24"/>
+        </w:rPr>
+        <w:t xml:space="preserve">cd nombre_carpeta</w:t>
+      </w:r>
+    </w:p>
+    <w:p>
+      <w:pPr/>
+      <w:r>
+        <w:rPr>
+          <w:rFonts w:ascii="Helvetica" w:hAnsi="Helvetica" w:cs="Helvetica"/>
+          <w:sz w:val="24"/>
+          <w:sz-cs w:val="24"/>
+        </w:rPr>
+        <w:t xml:space="preserve"/>
+      </w:r>
+    </w:p>
+    <w:p>
+      <w:pPr/>
+      <w:r>
+        <w:rPr>
+          <w:rFonts w:ascii="Helvetica" w:hAnsi="Helvetica" w:cs="Helvetica"/>
+          <w:sz w:val="24"/>
+          <w:sz-cs w:val="24"/>
+        </w:rPr>
+        <w:t xml:space="preserve">example:</w:t>
+      </w:r>
+    </w:p>
+    <w:p>
+      <w:pPr/>
+      <w:r>
+        <w:rPr>
+          <w:rFonts w:ascii="Menlo" w:hAnsi="Menlo" w:cs="Menlo"/>
+          <w:sz w:val="22"/>
+          <w:sz-cs w:val="22"/>
+        </w:rPr>
+        <w:t xml:space="preserve">MacBook-Pro-de-David:documents davidchindo$ cd desarrollo</w:t>
+      </w:r>
+      <w:r>
+        <w:rPr>
+          <w:rFonts w:ascii="Helvetica" w:hAnsi="Helvetica" w:cs="Helvetica"/>
+          <w:sz w:val="24"/>
+          <w:sz-cs w:val="24"/>
+        </w:rPr>
+        <w:t xml:space="preserve"/>
+      </w:r>
+    </w:p>
+    <w:p>
+      <w:pPr/>
+      <w:r>
+        <w:rPr>
+          <w:rFonts w:ascii="Helvetica" w:hAnsi="Helvetica" w:cs="Helvetica"/>
+          <w:sz w:val="24"/>
+          <w:sz-cs w:val="24"/>
+        </w:rPr>
+        <w:t xml:space="preserve"/>
+      </w:r>
+    </w:p>
+    <w:p>
+      <w:pPr/>
+      <w:r>
+        <w:rPr>
+          <w:rFonts w:ascii="Helvetica" w:hAnsi="Helvetica" w:cs="Helvetica"/>
+          <w:sz w:val="24"/>
+          <w:sz-cs w:val="24"/>
+        </w:rPr>
+        <w:t xml:space="preserve"/>
       </w:r>
     </w:p>
     <w:sectPr>

</xml_diff>